<commit_message>
Fix discrepancy in number of plans
</commit_message>
<xml_diff>
--- a/Summary Files/Hospital Uncertainties Summary.docx
+++ b/Summary Files/Hospital Uncertainties Summary.docx
@@ -34,7 +34,7 @@
     </w:p>
     <w:p>
       <w:r>
-        <w:t>The random number seed for these runs was 1346878136.</w:t>
+        <w:t>The random number seed for these runs was 544142890.</w:t>
       </w:r>
     </w:p>
     <w:p>
@@ -3575,6 +3575,11 @@
       </w:tr>
     </w:tbl>
     <w:p>
+      <w:r>
+        <w:t>Worker relocation: Worker relocation externality assumes that the hospital does not cover any relocation costs for employees and 1% of employees have to relocate</w:t>
+      </w:r>
+    </w:p>
+    <w:p>
       <w:pPr>
         <w:pStyle w:val="Heading1"/>
       </w:pPr>
@@ -5679,6 +5684,11 @@
         </w:tc>
       </w:tr>
     </w:tbl>
+    <w:p>
+      <w:r>
+        <w:t>Crime reduction : Crime reduction externality assumes the hospital will help increase community safety reducing the violent crime rate of the surrounding area by 2%</w:t>
+      </w:r>
+    </w:p>
     <w:sectPr>
       <w:pgSz w:w="12240" w:h="15840"/>
       <w:pgMar w:top="1440" w:right="1800" w:bottom="1440" w:left="1800" w:header="720" w:footer="720" w:gutter="0"/>

</xml_diff>